<commit_message>
2018 FBLA Website Design, 4th Place
</commit_message>
<xml_diff>
--- a/2018/4th/chronological_resume.docx
+++ b/2018/4th/chronological_resume.docx
@@ -1,6 +1,6 @@
 
 <file path=word/document.xml><?xml version="1.0" encoding="utf-8"?>
-<w:document xmlns:wpc="http://schemas.microsoft.com/office/word/2010/wordprocessingCanvas" xmlns:cx="http://schemas.microsoft.com/office/drawing/2014/chartex" xmlns:cx1="http://schemas.microsoft.com/office/drawing/2015/9/8/chartex" xmlns:mc="http://schemas.openxmlformats.org/markup-compatibility/2006" xmlns:o="urn:schemas-microsoft-com:office:office" xmlns:r="http://schemas.openxmlformats.org/officeDocument/2006/relationships" xmlns:m="http://schemas.openxmlformats.org/officeDocument/2006/math" xmlns:v="urn:schemas-microsoft-com:vml" xmlns:wp14="http://schemas.microsoft.com/office/word/2010/wordprocessingDrawing" xmlns:wp="http://schemas.openxmlformats.org/drawingml/2006/wordprocessingDrawing" xmlns:w10="urn:schemas-microsoft-com:office:word" xmlns:w="http://schemas.openxmlformats.org/wordprocessingml/2006/main" xmlns:w14="http://schemas.microsoft.com/office/word/2010/wordml" xmlns:w15="http://schemas.microsoft.com/office/word/2012/wordml" xmlns:w16se="http://schemas.microsoft.com/office/word/2015/wordml/symex" xmlns:wpg="http://schemas.microsoft.com/office/word/2010/wordprocessingGroup" xmlns:wpi="http://schemas.microsoft.com/office/word/2010/wordprocessingInk" xmlns:wne="http://schemas.microsoft.com/office/word/2006/wordml" xmlns:wps="http://schemas.microsoft.com/office/word/2010/wordprocessingShape" mc:Ignorable="w14 w15 w16se wp14">
+<w:document xmlns:wpc="https://schemas.microsoft.com/office/word/2010/wordprocessingCanvas" xmlns:cx="https://schemas.microsoft.com/office/drawing/2014/chartex" xmlns:cx1="https://schemas.microsoft.com/office/drawing/2015/9/8/chartex" xmlns:mc="https://schemas.openxmlformats.org/markup-compatibility/2006" xmlns:o="urn:schemas-microsoft-com:office:office" xmlns:r="https://schemas.openxmlformats.org/officeDocument/2006/relationships" xmlns:m="https://schemas.openxmlformats.org/officeDocument/2006/math" xmlns:v="urn:schemas-microsoft-com:vml" xmlns:wp14="https://schemas.microsoft.com/office/word/2010/wordprocessingDrawing" xmlns:wp="https://schemas.openxmlformats.org/drawingml/2006/wordprocessingDrawing" xmlns:w10="urn:schemas-microsoft-com:office:word" xmlns:w="https://schemas.openxmlformats.org/wordprocessingml/2006/main" xmlns:w14="https://schemas.microsoft.com/office/word/2010/wordml" xmlns:w15="https://schemas.microsoft.com/office/word/2012/wordml" xmlns:w16se="https://schemas.microsoft.com/office/word/2015/wordml/symex" xmlns:wpg="https://schemas.microsoft.com/office/word/2010/wordprocessingGroup" xmlns:wpi="https://schemas.microsoft.com/office/word/2010/wordprocessingInk" xmlns:wne="https://schemas.microsoft.com/office/word/2006/wordml" xmlns:wps="https://schemas.microsoft.com/office/word/2010/wordprocessingShape" mc:Ignorable="w14 w15 w16se wp14">
   <w:body>
     <w:tbl>
       <w:tblPr>
@@ -744,7 +744,7 @@
 </file>
 
 <file path=word/endnotes.xml><?xml version="1.0" encoding="utf-8"?>
-<w:endnotes xmlns:wpc="http://schemas.microsoft.com/office/word/2010/wordprocessingCanvas" xmlns:cx="http://schemas.microsoft.com/office/drawing/2014/chartex" xmlns:cx1="http://schemas.microsoft.com/office/drawing/2015/9/8/chartex" xmlns:mc="http://schemas.openxmlformats.org/markup-compatibility/2006" xmlns:o="urn:schemas-microsoft-com:office:office" xmlns:r="http://schemas.openxmlformats.org/officeDocument/2006/relationships" xmlns:m="http://schemas.openxmlformats.org/officeDocument/2006/math" xmlns:v="urn:schemas-microsoft-com:vml" xmlns:wp14="http://schemas.microsoft.com/office/word/2010/wordprocessingDrawing" xmlns:wp="http://schemas.openxmlformats.org/drawingml/2006/wordprocessingDrawing" xmlns:w10="urn:schemas-microsoft-com:office:word" xmlns:w="http://schemas.openxmlformats.org/wordprocessingml/2006/main" xmlns:w14="http://schemas.microsoft.com/office/word/2010/wordml" xmlns:w15="http://schemas.microsoft.com/office/word/2012/wordml" xmlns:w16se="http://schemas.microsoft.com/office/word/2015/wordml/symex" xmlns:wpg="http://schemas.microsoft.com/office/word/2010/wordprocessingGroup" xmlns:wpi="http://schemas.microsoft.com/office/word/2010/wordprocessingInk" xmlns:wne="http://schemas.microsoft.com/office/word/2006/wordml" xmlns:wps="http://schemas.microsoft.com/office/word/2010/wordprocessingShape" mc:Ignorable="w14 w15 w16se wp14">
+<w:endnotes xmlns:wpc="https://schemas.microsoft.com/office/word/2010/wordprocessingCanvas" xmlns:cx="https://schemas.microsoft.com/office/drawing/2014/chartex" xmlns:cx1="https://schemas.microsoft.com/office/drawing/2015/9/8/chartex" xmlns:mc="https://schemas.openxmlformats.org/markup-compatibility/2006" xmlns:o="urn:schemas-microsoft-com:office:office" xmlns:r="https://schemas.openxmlformats.org/officeDocument/2006/relationships" xmlns:m="https://schemas.openxmlformats.org/officeDocument/2006/math" xmlns:v="urn:schemas-microsoft-com:vml" xmlns:wp14="https://schemas.microsoft.com/office/word/2010/wordprocessingDrawing" xmlns:wp="https://schemas.openxmlformats.org/drawingml/2006/wordprocessingDrawing" xmlns:w10="urn:schemas-microsoft-com:office:word" xmlns:w="https://schemas.openxmlformats.org/wordprocessingml/2006/main" xmlns:w14="https://schemas.microsoft.com/office/word/2010/wordml" xmlns:w15="https://schemas.microsoft.com/office/word/2012/wordml" xmlns:w16se="https://schemas.microsoft.com/office/word/2015/wordml/symex" xmlns:wpg="https://schemas.microsoft.com/office/word/2010/wordprocessingGroup" xmlns:wpi="https://schemas.microsoft.com/office/word/2010/wordprocessingInk" xmlns:wne="https://schemas.microsoft.com/office/word/2006/wordml" xmlns:wps="https://schemas.microsoft.com/office/word/2010/wordprocessingShape" mc:Ignorable="w14 w15 w16se wp14">
   <w:endnote w:type="separator" w:id="-1">
     <w:p>
       <w:r>
@@ -767,7 +767,7 @@
 </file>
 
 <file path=word/footer1.xml><?xml version="1.0" encoding="utf-8"?>
-<w:ftr xmlns:wpc="http://schemas.microsoft.com/office/word/2010/wordprocessingCanvas" xmlns:cx="http://schemas.microsoft.com/office/drawing/2014/chartex" xmlns:cx1="http://schemas.microsoft.com/office/drawing/2015/9/8/chartex" xmlns:mc="http://schemas.openxmlformats.org/markup-compatibility/2006" xmlns:o="urn:schemas-microsoft-com:office:office" xmlns:r="http://schemas.openxmlformats.org/officeDocument/2006/relationships" xmlns:m="http://schemas.openxmlformats.org/officeDocument/2006/math" xmlns:v="urn:schemas-microsoft-com:vml" xmlns:wp14="http://schemas.microsoft.com/office/word/2010/wordprocessingDrawing" xmlns:wp="http://schemas.openxmlformats.org/drawingml/2006/wordprocessingDrawing" xmlns:w10="urn:schemas-microsoft-com:office:word" xmlns:w="http://schemas.openxmlformats.org/wordprocessingml/2006/main" xmlns:w14="http://schemas.microsoft.com/office/word/2010/wordml" xmlns:w15="http://schemas.microsoft.com/office/word/2012/wordml" xmlns:w16se="http://schemas.microsoft.com/office/word/2015/wordml/symex" xmlns:wpg="http://schemas.microsoft.com/office/word/2010/wordprocessingGroup" xmlns:wpi="http://schemas.microsoft.com/office/word/2010/wordprocessingInk" xmlns:wne="http://schemas.microsoft.com/office/word/2006/wordml" xmlns:wps="http://schemas.microsoft.com/office/word/2010/wordprocessingShape" mc:Ignorable="w14 w15 w16se wp14">
+<w:ftr xmlns:wpc="https://schemas.microsoft.com/office/word/2010/wordprocessingCanvas" xmlns:cx="https://schemas.microsoft.com/office/drawing/2014/chartex" xmlns:cx1="https://schemas.microsoft.com/office/drawing/2015/9/8/chartex" xmlns:mc="https://schemas.openxmlformats.org/markup-compatibility/2006" xmlns:o="urn:schemas-microsoft-com:office:office" xmlns:r="https://schemas.openxmlformats.org/officeDocument/2006/relationships" xmlns:m="https://schemas.openxmlformats.org/officeDocument/2006/math" xmlns:v="urn:schemas-microsoft-com:vml" xmlns:wp14="https://schemas.microsoft.com/office/word/2010/wordprocessingDrawing" xmlns:wp="https://schemas.openxmlformats.org/drawingml/2006/wordprocessingDrawing" xmlns:w10="urn:schemas-microsoft-com:office:word" xmlns:w="https://schemas.openxmlformats.org/wordprocessingml/2006/main" xmlns:w14="https://schemas.microsoft.com/office/word/2010/wordml" xmlns:w15="https://schemas.microsoft.com/office/word/2012/wordml" xmlns:w16se="https://schemas.microsoft.com/office/word/2015/wordml/symex" xmlns:wpg="https://schemas.microsoft.com/office/word/2010/wordprocessingGroup" xmlns:wpi="https://schemas.microsoft.com/office/word/2010/wordprocessingInk" xmlns:wne="https://schemas.microsoft.com/office/word/2006/wordml" xmlns:wps="https://schemas.microsoft.com/office/word/2010/wordprocessingShape" mc:Ignorable="w14 w15 w16se wp14">
   <w:p>
     <w:pPr>
       <w:pStyle w:val="Footer"/>
@@ -777,7 +777,7 @@
 </file>
 
 <file path=word/footer2.xml><?xml version="1.0" encoding="utf-8"?>
-<w:ftr xmlns:wpc="http://schemas.microsoft.com/office/word/2010/wordprocessingCanvas" xmlns:cx="http://schemas.microsoft.com/office/drawing/2014/chartex" xmlns:cx1="http://schemas.microsoft.com/office/drawing/2015/9/8/chartex" xmlns:mc="http://schemas.openxmlformats.org/markup-compatibility/2006" xmlns:o="urn:schemas-microsoft-com:office:office" xmlns:r="http://schemas.openxmlformats.org/officeDocument/2006/relationships" xmlns:m="http://schemas.openxmlformats.org/officeDocument/2006/math" xmlns:v="urn:schemas-microsoft-com:vml" xmlns:wp14="http://schemas.microsoft.com/office/word/2010/wordprocessingDrawing" xmlns:wp="http://schemas.openxmlformats.org/drawingml/2006/wordprocessingDrawing" xmlns:w10="urn:schemas-microsoft-com:office:word" xmlns:w="http://schemas.openxmlformats.org/wordprocessingml/2006/main" xmlns:w14="http://schemas.microsoft.com/office/word/2010/wordml" xmlns:w15="http://schemas.microsoft.com/office/word/2012/wordml" xmlns:w16se="http://schemas.microsoft.com/office/word/2015/wordml/symex" xmlns:wpg="http://schemas.microsoft.com/office/word/2010/wordprocessingGroup" xmlns:wpi="http://schemas.microsoft.com/office/word/2010/wordprocessingInk" xmlns:wne="http://schemas.microsoft.com/office/word/2006/wordml" xmlns:wps="http://schemas.microsoft.com/office/word/2010/wordprocessingShape" mc:Ignorable="w14 w15 w16se wp14">
+<w:ftr xmlns:wpc="https://schemas.microsoft.com/office/word/2010/wordprocessingCanvas" xmlns:cx="https://schemas.microsoft.com/office/drawing/2014/chartex" xmlns:cx1="https://schemas.microsoft.com/office/drawing/2015/9/8/chartex" xmlns:mc="https://schemas.openxmlformats.org/markup-compatibility/2006" xmlns:o="urn:schemas-microsoft-com:office:office" xmlns:r="https://schemas.openxmlformats.org/officeDocument/2006/relationships" xmlns:m="https://schemas.openxmlformats.org/officeDocument/2006/math" xmlns:v="urn:schemas-microsoft-com:vml" xmlns:wp14="https://schemas.microsoft.com/office/word/2010/wordprocessingDrawing" xmlns:wp="https://schemas.openxmlformats.org/drawingml/2006/wordprocessingDrawing" xmlns:w10="urn:schemas-microsoft-com:office:word" xmlns:w="https://schemas.openxmlformats.org/wordprocessingml/2006/main" xmlns:w14="https://schemas.microsoft.com/office/word/2010/wordml" xmlns:w15="https://schemas.microsoft.com/office/word/2012/wordml" xmlns:w16se="https://schemas.microsoft.com/office/word/2015/wordml/symex" xmlns:wpg="https://schemas.microsoft.com/office/word/2010/wordprocessingGroup" xmlns:wpi="https://schemas.microsoft.com/office/word/2010/wordprocessingInk" xmlns:wne="https://schemas.microsoft.com/office/word/2006/wordml" xmlns:wps="https://schemas.microsoft.com/office/word/2010/wordprocessingShape" mc:Ignorable="w14 w15 w16se wp14">
   <w:sdt>
     <w:sdtPr>
       <w:id w:val="813606279"/>
@@ -824,7 +824,7 @@
 </file>
 
 <file path=word/footer3.xml><?xml version="1.0" encoding="utf-8"?>
-<w:ftr xmlns:wpc="http://schemas.microsoft.com/office/word/2010/wordprocessingCanvas" xmlns:cx="http://schemas.microsoft.com/office/drawing/2014/chartex" xmlns:cx1="http://schemas.microsoft.com/office/drawing/2015/9/8/chartex" xmlns:mc="http://schemas.openxmlformats.org/markup-compatibility/2006" xmlns:o="urn:schemas-microsoft-com:office:office" xmlns:r="http://schemas.openxmlformats.org/officeDocument/2006/relationships" xmlns:m="http://schemas.openxmlformats.org/officeDocument/2006/math" xmlns:v="urn:schemas-microsoft-com:vml" xmlns:wp14="http://schemas.microsoft.com/office/word/2010/wordprocessingDrawing" xmlns:wp="http://schemas.openxmlformats.org/drawingml/2006/wordprocessingDrawing" xmlns:w10="urn:schemas-microsoft-com:office:word" xmlns:w="http://schemas.openxmlformats.org/wordprocessingml/2006/main" xmlns:w14="http://schemas.microsoft.com/office/word/2010/wordml" xmlns:w15="http://schemas.microsoft.com/office/word/2012/wordml" xmlns:w16se="http://schemas.microsoft.com/office/word/2015/wordml/symex" xmlns:wpg="http://schemas.microsoft.com/office/word/2010/wordprocessingGroup" xmlns:wpi="http://schemas.microsoft.com/office/word/2010/wordprocessingInk" xmlns:wne="http://schemas.microsoft.com/office/word/2006/wordml" xmlns:wps="http://schemas.microsoft.com/office/word/2010/wordprocessingShape" mc:Ignorable="w14 w15 w16se wp14">
+<w:ftr xmlns:wpc="https://schemas.microsoft.com/office/word/2010/wordprocessingCanvas" xmlns:cx="https://schemas.microsoft.com/office/drawing/2014/chartex" xmlns:cx1="https://schemas.microsoft.com/office/drawing/2015/9/8/chartex" xmlns:mc="https://schemas.openxmlformats.org/markup-compatibility/2006" xmlns:o="urn:schemas-microsoft-com:office:office" xmlns:r="https://schemas.openxmlformats.org/officeDocument/2006/relationships" xmlns:m="https://schemas.openxmlformats.org/officeDocument/2006/math" xmlns:v="urn:schemas-microsoft-com:vml" xmlns:wp14="https://schemas.microsoft.com/office/word/2010/wordprocessingDrawing" xmlns:wp="https://schemas.openxmlformats.org/drawingml/2006/wordprocessingDrawing" xmlns:w10="urn:schemas-microsoft-com:office:word" xmlns:w="https://schemas.openxmlformats.org/wordprocessingml/2006/main" xmlns:w14="https://schemas.microsoft.com/office/word/2010/wordml" xmlns:w15="https://schemas.microsoft.com/office/word/2012/wordml" xmlns:w16se="https://schemas.microsoft.com/office/word/2015/wordml/symex" xmlns:wpg="https://schemas.microsoft.com/office/word/2010/wordprocessingGroup" xmlns:wpi="https://schemas.microsoft.com/office/word/2010/wordprocessingInk" xmlns:wne="https://schemas.microsoft.com/office/word/2006/wordml" xmlns:wps="https://schemas.microsoft.com/office/word/2010/wordprocessingShape" mc:Ignorable="w14 w15 w16se wp14">
   <w:p>
     <w:pPr>
       <w:pStyle w:val="Footer"/>
@@ -834,7 +834,7 @@
 </file>
 
 <file path=word/footnotes.xml><?xml version="1.0" encoding="utf-8"?>
-<w:footnotes xmlns:wpc="http://schemas.microsoft.com/office/word/2010/wordprocessingCanvas" xmlns:cx="http://schemas.microsoft.com/office/drawing/2014/chartex" xmlns:cx1="http://schemas.microsoft.com/office/drawing/2015/9/8/chartex" xmlns:mc="http://schemas.openxmlformats.org/markup-compatibility/2006" xmlns:o="urn:schemas-microsoft-com:office:office" xmlns:r="http://schemas.openxmlformats.org/officeDocument/2006/relationships" xmlns:m="http://schemas.openxmlformats.org/officeDocument/2006/math" xmlns:v="urn:schemas-microsoft-com:vml" xmlns:wp14="http://schemas.microsoft.com/office/word/2010/wordprocessingDrawing" xmlns:wp="http://schemas.openxmlformats.org/drawingml/2006/wordprocessingDrawing" xmlns:w10="urn:schemas-microsoft-com:office:word" xmlns:w="http://schemas.openxmlformats.org/wordprocessingml/2006/main" xmlns:w14="http://schemas.microsoft.com/office/word/2010/wordml" xmlns:w15="http://schemas.microsoft.com/office/word/2012/wordml" xmlns:w16se="http://schemas.microsoft.com/office/word/2015/wordml/symex" xmlns:wpg="http://schemas.microsoft.com/office/word/2010/wordprocessingGroup" xmlns:wpi="http://schemas.microsoft.com/office/word/2010/wordprocessingInk" xmlns:wne="http://schemas.microsoft.com/office/word/2006/wordml" xmlns:wps="http://schemas.microsoft.com/office/word/2010/wordprocessingShape" mc:Ignorable="w14 w15 w16se wp14">
+<w:footnotes xmlns:wpc="https://schemas.microsoft.com/office/word/2010/wordprocessingCanvas" xmlns:cx="https://schemas.microsoft.com/office/drawing/2014/chartex" xmlns:cx1="https://schemas.microsoft.com/office/drawing/2015/9/8/chartex" xmlns:mc="https://schemas.openxmlformats.org/markup-compatibility/2006" xmlns:o="urn:schemas-microsoft-com:office:office" xmlns:r="https://schemas.openxmlformats.org/officeDocument/2006/relationships" xmlns:m="https://schemas.openxmlformats.org/officeDocument/2006/math" xmlns:v="urn:schemas-microsoft-com:vml" xmlns:wp14="https://schemas.microsoft.com/office/word/2010/wordprocessingDrawing" xmlns:wp="https://schemas.openxmlformats.org/drawingml/2006/wordprocessingDrawing" xmlns:w10="urn:schemas-microsoft-com:office:word" xmlns:w="https://schemas.openxmlformats.org/wordprocessingml/2006/main" xmlns:w14="https://schemas.microsoft.com/office/word/2010/wordml" xmlns:w15="https://schemas.microsoft.com/office/word/2012/wordml" xmlns:w16se="https://schemas.microsoft.com/office/word/2015/wordml/symex" xmlns:wpg="https://schemas.microsoft.com/office/word/2010/wordprocessingGroup" xmlns:wpi="https://schemas.microsoft.com/office/word/2010/wordprocessingInk" xmlns:wne="https://schemas.microsoft.com/office/word/2006/wordml" xmlns:wps="https://schemas.microsoft.com/office/word/2010/wordprocessingShape" mc:Ignorable="w14 w15 w16se wp14">
   <w:footnote w:type="separator" w:id="-1">
     <w:p>
       <w:r>
@@ -857,7 +857,7 @@
 </file>
 
 <file path=word/header1.xml><?xml version="1.0" encoding="utf-8"?>
-<w:hdr xmlns:wpc="http://schemas.microsoft.com/office/word/2010/wordprocessingCanvas" xmlns:cx="http://schemas.microsoft.com/office/drawing/2014/chartex" xmlns:cx1="http://schemas.microsoft.com/office/drawing/2015/9/8/chartex" xmlns:mc="http://schemas.openxmlformats.org/markup-compatibility/2006" xmlns:o="urn:schemas-microsoft-com:office:office" xmlns:r="http://schemas.openxmlformats.org/officeDocument/2006/relationships" xmlns:m="http://schemas.openxmlformats.org/officeDocument/2006/math" xmlns:v="urn:schemas-microsoft-com:vml" xmlns:wp14="http://schemas.microsoft.com/office/word/2010/wordprocessingDrawing" xmlns:wp="http://schemas.openxmlformats.org/drawingml/2006/wordprocessingDrawing" xmlns:w10="urn:schemas-microsoft-com:office:word" xmlns:w="http://schemas.openxmlformats.org/wordprocessingml/2006/main" xmlns:w14="http://schemas.microsoft.com/office/word/2010/wordml" xmlns:w15="http://schemas.microsoft.com/office/word/2012/wordml" xmlns:w16se="http://schemas.microsoft.com/office/word/2015/wordml/symex" xmlns:wpg="http://schemas.microsoft.com/office/word/2010/wordprocessingGroup" xmlns:wpi="http://schemas.microsoft.com/office/word/2010/wordprocessingInk" xmlns:wne="http://schemas.microsoft.com/office/word/2006/wordml" xmlns:wps="http://schemas.microsoft.com/office/word/2010/wordprocessingShape" mc:Ignorable="w14 w15 w16se wp14">
+<w:hdr xmlns:wpc="https://schemas.microsoft.com/office/word/2010/wordprocessingCanvas" xmlns:cx="https://schemas.microsoft.com/office/drawing/2014/chartex" xmlns:cx1="https://schemas.microsoft.com/office/drawing/2015/9/8/chartex" xmlns:mc="https://schemas.openxmlformats.org/markup-compatibility/2006" xmlns:o="urn:schemas-microsoft-com:office:office" xmlns:r="https://schemas.openxmlformats.org/officeDocument/2006/relationships" xmlns:m="https://schemas.openxmlformats.org/officeDocument/2006/math" xmlns:v="urn:schemas-microsoft-com:vml" xmlns:wp14="https://schemas.microsoft.com/office/word/2010/wordprocessingDrawing" xmlns:wp="https://schemas.openxmlformats.org/drawingml/2006/wordprocessingDrawing" xmlns:w10="urn:schemas-microsoft-com:office:word" xmlns:w="https://schemas.openxmlformats.org/wordprocessingml/2006/main" xmlns:w14="https://schemas.microsoft.com/office/word/2010/wordml" xmlns:w15="https://schemas.microsoft.com/office/word/2012/wordml" xmlns:w16se="https://schemas.microsoft.com/office/word/2015/wordml/symex" xmlns:wpg="https://schemas.microsoft.com/office/word/2010/wordprocessingGroup" xmlns:wpi="https://schemas.microsoft.com/office/word/2010/wordprocessingInk" xmlns:wne="https://schemas.microsoft.com/office/word/2006/wordml" xmlns:wps="https://schemas.microsoft.com/office/word/2010/wordprocessingShape" mc:Ignorable="w14 w15 w16se wp14">
   <w:p>
     <w:pPr>
       <w:pStyle w:val="Header"/>
@@ -867,7 +867,7 @@
 </file>
 
 <file path=word/header2.xml><?xml version="1.0" encoding="utf-8"?>
-<w:hdr xmlns:wpc="http://schemas.microsoft.com/office/word/2010/wordprocessingCanvas" xmlns:cx="http://schemas.microsoft.com/office/drawing/2014/chartex" xmlns:cx1="http://schemas.microsoft.com/office/drawing/2015/9/8/chartex" xmlns:mc="http://schemas.openxmlformats.org/markup-compatibility/2006" xmlns:o="urn:schemas-microsoft-com:office:office" xmlns:r="http://schemas.openxmlformats.org/officeDocument/2006/relationships" xmlns:m="http://schemas.openxmlformats.org/officeDocument/2006/math" xmlns:v="urn:schemas-microsoft-com:vml" xmlns:wp14="http://schemas.microsoft.com/office/word/2010/wordprocessingDrawing" xmlns:wp="http://schemas.openxmlformats.org/drawingml/2006/wordprocessingDrawing" xmlns:w10="urn:schemas-microsoft-com:office:word" xmlns:w="http://schemas.openxmlformats.org/wordprocessingml/2006/main" xmlns:w14="http://schemas.microsoft.com/office/word/2010/wordml" xmlns:w15="http://schemas.microsoft.com/office/word/2012/wordml" xmlns:w16se="http://schemas.microsoft.com/office/word/2015/wordml/symex" xmlns:wpg="http://schemas.microsoft.com/office/word/2010/wordprocessingGroup" xmlns:wpi="http://schemas.microsoft.com/office/word/2010/wordprocessingInk" xmlns:wne="http://schemas.microsoft.com/office/word/2006/wordml" xmlns:wps="http://schemas.microsoft.com/office/word/2010/wordprocessingShape" mc:Ignorable="w14 w15 w16se wp14">
+<w:hdr xmlns:wpc="https://schemas.microsoft.com/office/word/2010/wordprocessingCanvas" xmlns:cx="https://schemas.microsoft.com/office/drawing/2014/chartex" xmlns:cx1="https://schemas.microsoft.com/office/drawing/2015/9/8/chartex" xmlns:mc="https://schemas.openxmlformats.org/markup-compatibility/2006" xmlns:o="urn:schemas-microsoft-com:office:office" xmlns:r="https://schemas.openxmlformats.org/officeDocument/2006/relationships" xmlns:m="https://schemas.openxmlformats.org/officeDocument/2006/math" xmlns:v="urn:schemas-microsoft-com:vml" xmlns:wp14="https://schemas.microsoft.com/office/word/2010/wordprocessingDrawing" xmlns:wp="https://schemas.openxmlformats.org/drawingml/2006/wordprocessingDrawing" xmlns:w10="urn:schemas-microsoft-com:office:word" xmlns:w="https://schemas.openxmlformats.org/wordprocessingml/2006/main" xmlns:w14="https://schemas.microsoft.com/office/word/2010/wordml" xmlns:w15="https://schemas.microsoft.com/office/word/2012/wordml" xmlns:w16se="https://schemas.microsoft.com/office/word/2015/wordml/symex" xmlns:wpg="https://schemas.microsoft.com/office/word/2010/wordprocessingGroup" xmlns:wpi="https://schemas.microsoft.com/office/word/2010/wordprocessingInk" xmlns:wne="https://schemas.microsoft.com/office/word/2006/wordml" xmlns:wps="https://schemas.microsoft.com/office/word/2010/wordprocessingShape" mc:Ignorable="w14 w15 w16se wp14">
   <w:p>
     <w:pPr>
       <w:pStyle w:val="Header"/>
@@ -877,7 +877,7 @@
 </file>
 
 <file path=word/header3.xml><?xml version="1.0" encoding="utf-8"?>
-<w:hdr xmlns:wpc="http://schemas.microsoft.com/office/word/2010/wordprocessingCanvas" xmlns:cx="http://schemas.microsoft.com/office/drawing/2014/chartex" xmlns:cx1="http://schemas.microsoft.com/office/drawing/2015/9/8/chartex" xmlns:mc="http://schemas.openxmlformats.org/markup-compatibility/2006" xmlns:o="urn:schemas-microsoft-com:office:office" xmlns:r="http://schemas.openxmlformats.org/officeDocument/2006/relationships" xmlns:m="http://schemas.openxmlformats.org/officeDocument/2006/math" xmlns:v="urn:schemas-microsoft-com:vml" xmlns:wp14="http://schemas.microsoft.com/office/word/2010/wordprocessingDrawing" xmlns:wp="http://schemas.openxmlformats.org/drawingml/2006/wordprocessingDrawing" xmlns:w10="urn:schemas-microsoft-com:office:word" xmlns:w="http://schemas.openxmlformats.org/wordprocessingml/2006/main" xmlns:w14="http://schemas.microsoft.com/office/word/2010/wordml" xmlns:w15="http://schemas.microsoft.com/office/word/2012/wordml" xmlns:w16se="http://schemas.microsoft.com/office/word/2015/wordml/symex" xmlns:wpg="http://schemas.microsoft.com/office/word/2010/wordprocessingGroup" xmlns:wpi="http://schemas.microsoft.com/office/word/2010/wordprocessingInk" xmlns:wne="http://schemas.microsoft.com/office/word/2006/wordml" xmlns:wps="http://schemas.microsoft.com/office/word/2010/wordprocessingShape" mc:Ignorable="w14 w15 w16se wp14">
+<w:hdr xmlns:wpc="https://schemas.microsoft.com/office/word/2010/wordprocessingCanvas" xmlns:cx="https://schemas.microsoft.com/office/drawing/2014/chartex" xmlns:cx1="https://schemas.microsoft.com/office/drawing/2015/9/8/chartex" xmlns:mc="https://schemas.openxmlformats.org/markup-compatibility/2006" xmlns:o="urn:schemas-microsoft-com:office:office" xmlns:r="https://schemas.openxmlformats.org/officeDocument/2006/relationships" xmlns:m="https://schemas.openxmlformats.org/officeDocument/2006/math" xmlns:v="urn:schemas-microsoft-com:vml" xmlns:wp14="https://schemas.microsoft.com/office/word/2010/wordprocessingDrawing" xmlns:wp="https://schemas.openxmlformats.org/drawingml/2006/wordprocessingDrawing" xmlns:w10="urn:schemas-microsoft-com:office:word" xmlns:w="https://schemas.openxmlformats.org/wordprocessingml/2006/main" xmlns:w14="https://schemas.microsoft.com/office/word/2010/wordml" xmlns:w15="https://schemas.microsoft.com/office/word/2012/wordml" xmlns:w16se="https://schemas.microsoft.com/office/word/2015/wordml/symex" xmlns:wpg="https://schemas.microsoft.com/office/word/2010/wordprocessingGroup" xmlns:wpi="https://schemas.microsoft.com/office/word/2010/wordprocessingInk" xmlns:wne="https://schemas.microsoft.com/office/word/2006/wordml" xmlns:wps="https://schemas.microsoft.com/office/word/2010/wordprocessingShape" mc:Ignorable="w14 w15 w16se wp14">
   <w:p>
     <w:pPr>
       <w:pStyle w:val="Header"/>
@@ -911,8 +911,8 @@
               <wp:wrapNone/>
               <wp:docPr id="5" name="Straight Connector 5" descr="Header dividing line"/>
               <wp:cNvGraphicFramePr/>
-              <a:graphic xmlns:a="http://schemas.openxmlformats.org/drawingml/2006/main">
-                <a:graphicData uri="http://schemas.microsoft.com/office/word/2010/wordprocessingShape">
+              <a:graphic xmlns:a="https://schemas.openxmlformats.org/drawingml/2006/main">
+                <a:graphicData uri="https://schemas.microsoft.com/office/word/2010/wordprocessingShape">
                   <wps:wsp>
                     <wps:cNvCnPr/>
                     <wps:spPr>
@@ -956,7 +956,7 @@
             </wp:anchor>
           </w:drawing>
         </mc:Choice>
-        <mc:Fallback xmlns:cx2="http://schemas.microsoft.com/office/drawing/2015/10/21/chartex" xmlns:cx3="http://schemas.microsoft.com/office/drawing/2016/5/9/chartex" xmlns:cx4="http://schemas.microsoft.com/office/drawing/2016/5/10/chartex" xmlns:cx5="http://schemas.microsoft.com/office/drawing/2016/5/11/chartex">
+        <mc:Fallback xmlns:cx2="https://schemas.microsoft.com/office/drawing/2015/10/21/chartex" xmlns:cx3="https://schemas.microsoft.com/office/drawing/2016/5/9/chartex" xmlns:cx4="https://schemas.microsoft.com/office/drawing/2016/5/10/chartex" xmlns:cx5="https://schemas.microsoft.com/office/drawing/2016/5/11/chartex">
           <w:pict>
             <v:line w14:anchorId="73272E77" id="Straight Connector 5" o:spid="_x0000_s1026" alt="Header dividing line" style="position:absolute;z-index:-251657216;visibility:visible;mso-wrap-style:square;mso-width-percent:1000;mso-top-percent:173;mso-wrap-distance-left:9pt;mso-wrap-distance-top:0;mso-wrap-distance-right:9pt;mso-wrap-distance-bottom:0;mso-position-horizontal:center;mso-position-horizontal-relative:page;mso-position-vertical-relative:page;mso-width-percent:1000;mso-top-percent:173;mso-width-relative:page" from="0,0" to="612pt,0" o:gfxdata="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" strokecolor="#5a5a5a [2109]" strokeweight=".5pt">
               <v:stroke joinstyle="miter"/>
@@ -971,7 +971,7 @@
 </file>
 
 <file path=word/numbering.xml><?xml version="1.0" encoding="utf-8"?>
-<w:numbering xmlns:wpc="http://schemas.microsoft.com/office/word/2010/wordprocessingCanvas" xmlns:cx="http://schemas.microsoft.com/office/drawing/2014/chartex" xmlns:cx1="http://schemas.microsoft.com/office/drawing/2015/9/8/chartex" xmlns:mc="http://schemas.openxmlformats.org/markup-compatibility/2006" xmlns:o="urn:schemas-microsoft-com:office:office" xmlns:r="http://schemas.openxmlformats.org/officeDocument/2006/relationships" xmlns:m="http://schemas.openxmlformats.org/officeDocument/2006/math" xmlns:v="urn:schemas-microsoft-com:vml" xmlns:wp14="http://schemas.microsoft.com/office/word/2010/wordprocessingDrawing" xmlns:wp="http://schemas.openxmlformats.org/drawingml/2006/wordprocessingDrawing" xmlns:w10="urn:schemas-microsoft-com:office:word" xmlns:w="http://schemas.openxmlformats.org/wordprocessingml/2006/main" xmlns:w14="http://schemas.microsoft.com/office/word/2010/wordml" xmlns:w15="http://schemas.microsoft.com/office/word/2012/wordml" xmlns:w16se="http://schemas.microsoft.com/office/word/2015/wordml/symex" xmlns:wpg="http://schemas.microsoft.com/office/word/2010/wordprocessingGroup" xmlns:wpi="http://schemas.microsoft.com/office/word/2010/wordprocessingInk" xmlns:wne="http://schemas.microsoft.com/office/word/2006/wordml" xmlns:wps="http://schemas.microsoft.com/office/word/2010/wordprocessingShape" mc:Ignorable="w14 w15 w16se wp14">
+<w:numbering xmlns:wpc="https://schemas.microsoft.com/office/word/2010/wordprocessingCanvas" xmlns:cx="https://schemas.microsoft.com/office/drawing/2014/chartex" xmlns:cx1="https://schemas.microsoft.com/office/drawing/2015/9/8/chartex" xmlns:mc="https://schemas.openxmlformats.org/markup-compatibility/2006" xmlns:o="urn:schemas-microsoft-com:office:office" xmlns:r="https://schemas.openxmlformats.org/officeDocument/2006/relationships" xmlns:m="https://schemas.openxmlformats.org/officeDocument/2006/math" xmlns:v="urn:schemas-microsoft-com:vml" xmlns:wp14="https://schemas.microsoft.com/office/word/2010/wordprocessingDrawing" xmlns:wp="https://schemas.openxmlformats.org/drawingml/2006/wordprocessingDrawing" xmlns:w10="urn:schemas-microsoft-com:office:word" xmlns:w="https://schemas.openxmlformats.org/wordprocessingml/2006/main" xmlns:w14="https://schemas.microsoft.com/office/word/2010/wordml" xmlns:w15="https://schemas.microsoft.com/office/word/2012/wordml" xmlns:w16se="https://schemas.microsoft.com/office/word/2015/wordml/symex" xmlns:wpg="https://schemas.microsoft.com/office/word/2010/wordprocessingGroup" xmlns:wpi="https://schemas.microsoft.com/office/word/2010/wordprocessingInk" xmlns:wne="https://schemas.microsoft.com/office/word/2006/wordml" xmlns:wps="https://schemas.microsoft.com/office/word/2010/wordprocessingShape" mc:Ignorable="w14 w15 w16se wp14">
   <w:abstractNum w:abstractNumId="0" w15:restartNumberingAfterBreak="0">
     <w:nsid w:val="FFFFFF7C"/>
     <w:multiLevelType w:val="singleLevel"/>
@@ -1535,7 +1535,7 @@
 </file>
 
 <file path=word/styles.xml><?xml version="1.0" encoding="utf-8"?>
-<w:styles xmlns:mc="http://schemas.openxmlformats.org/markup-compatibility/2006" xmlns:r="http://schemas.openxmlformats.org/officeDocument/2006/relationships" xmlns:w="http://schemas.openxmlformats.org/wordprocessingml/2006/main" xmlns:w14="http://schemas.microsoft.com/office/word/2010/wordml" xmlns:w15="http://schemas.microsoft.com/office/word/2012/wordml" xmlns:w16se="http://schemas.microsoft.com/office/word/2015/wordml/symex" mc:Ignorable="w14 w15 w16se">
+<w:styles xmlns:mc="https://schemas.openxmlformats.org/markup-compatibility/2006" xmlns:r="https://schemas.openxmlformats.org/officeDocument/2006/relationships" xmlns:w="https://schemas.openxmlformats.org/wordprocessingml/2006/main" xmlns:w14="https://schemas.microsoft.com/office/word/2010/wordml" xmlns:w15="https://schemas.microsoft.com/office/word/2012/wordml" xmlns:w16se="https://schemas.microsoft.com/office/word/2015/wordml/symex" mc:Ignorable="w14 w15 w16se">
   <w:docDefaults>
     <w:rPrDefault>
       <w:rPr>
@@ -26190,7 +26190,7 @@
 </file>
 
 <file path=word/theme/theme1.xml><?xml version="1.0" encoding="utf-8"?>
-<a:theme xmlns:a="http://schemas.openxmlformats.org/drawingml/2006/main" name="Office Theme">
+<a:theme xmlns:a="https://schemas.openxmlformats.org/drawingml/2006/main" name="Office Theme">
   <a:themeElements>
     <a:clrScheme name="Custom 3">
       <a:dk1>
@@ -26384,7 +26384,7 @@
   <a:extraClrSchemeLst/>
   <a:extLst>
     <a:ext uri="{05A4C25C-085E-4340-85A3-A5531E510DB2}">
-      <thm15:themeFamily xmlns:thm15="http://schemas.microsoft.com/office/thememl/2012/main" name="Office Theme" id="{62F939B6-93AF-4DB8-9C6B-D6C7DFDC589F}" vid="{4A3C46E8-61CC-4603-A589-7422A47A8E4A}"/>
+      <thm15:themeFamily xmlns:thm15="https://schemas.microsoft.com/office/thememl/2012/main" name="Office Theme" id="{62F939B6-93AF-4DB8-9C6B-D6C7DFDC589F}" vid="{4A3C46E8-61CC-4603-A589-7422A47A8E4A}"/>
     </a:ext>
   </a:extLst>
 </a:theme>

</xml_diff>